<commit_message>
feat(main):add _output to lab-4
</commit_message>
<xml_diff>
--- a/labs/lab04/report/_output/report.docx
+++ b/labs/lab04/report/_output/report.docx
@@ -28,254 +28,183 @@
         </w:p>
       </w:sdtContent>
     </w:sdt>
-    <w:bookmarkStart w:id="21" w:name="российский-университет-дружбы-народов"/>
+    <w:bookmarkStart w:id="20" w:name="author"/>
+    <w:p>
+      <w:pPr>
+        <w:pStyle w:val="Heading2"/>
+      </w:pPr>
+      <w:r>
+        <w:t xml:space="preserve">0.1 Author</w:t>
+      </w:r>
+    </w:p>
+    <w:p>
+      <w:pPr>
+        <w:pStyle w:val="FirstParagraph"/>
+      </w:pPr>
+      <w:r>
+        <w:t xml:space="preserve">author:</w:t>
+      </w:r>
+      <w:r>
+        <w:t xml:space="preserve"> </w:t>
+      </w:r>
+      <w:r>
+        <w:t xml:space="preserve">- name:</w:t>
+      </w:r>
+      <w:r>
+        <w:t xml:space="preserve"> </w:t>
+      </w:r>
+      <w:r>
+        <w:t xml:space="preserve">“Лань Цяньин”</w:t>
+      </w:r>
+      <w:r>
+        <w:t xml:space="preserve"> </w:t>
+      </w:r>
+      <w:r>
+        <w:t xml:space="preserve">affiliation: |</w:t>
+      </w:r>
+      <w:r>
+        <w:t xml:space="preserve"> </w:t>
+      </w:r>
+      <w:r>
+        <w:t xml:space="preserve">Группа: НПИбд-03-25</w:t>
+      </w:r>
+      <w:r>
+        <w:t xml:space="preserve"> </w:t>
+      </w:r>
+      <w:r>
+        <w:t xml:space="preserve">Студенческий билет: 1132254528</w:t>
+      </w:r>
+      <w:r>
+        <w:t xml:space="preserve"> </w:t>
+      </w:r>
+      <w:r>
+        <w:t xml:space="preserve">## Title</w:t>
+      </w:r>
+      <w:r>
+        <w:t xml:space="preserve"> </w:t>
+      </w:r>
+      <w:r>
+        <w:t xml:space="preserve">title:</w:t>
+      </w:r>
+      <w:r>
+        <w:t xml:space="preserve"> </w:t>
+      </w:r>
+      <w:r>
+        <w:t xml:space="preserve">“Отчёт по лабораторной работе №4”</w:t>
+      </w:r>
+      <w:r>
+        <w:t xml:space="preserve"> </w:t>
+      </w:r>
+      <w:r>
+        <w:t xml:space="preserve">subtitle:</w:t>
+      </w:r>
+      <w:r>
+        <w:t xml:space="preserve"> </w:t>
+      </w:r>
+      <w:r>
+        <w:t xml:space="preserve">“Создание и процесс обработки программ на языке ассемблера NASM”</w:t>
+      </w:r>
+    </w:p>
+    <w:p>
+      <w:r>
+        <w:pict>
+          <v:rect style="width:0;height:1.5pt" o:hralign="center" o:hrstd="t" o:hr="t"/>
+        </w:pict>
+      </w:r>
+    </w:p>
+    <w:p>
+      <w:pPr>
+        <w:pStyle w:val="FirstParagraph"/>
+      </w:pPr>
+      <w:r>
+        <w:t xml:space="preserve">format:</w:t>
+      </w:r>
+      <w:r>
+        <w:t xml:space="preserve"> </w:t>
+      </w:r>
+      <w:r>
+        <w:t xml:space="preserve">pdf:</w:t>
+      </w:r>
+      <w:r>
+        <w:t xml:space="preserve"> </w:t>
+      </w:r>
+      <w:r>
+        <w:t xml:space="preserve">toc: false</w:t>
+      </w:r>
+      <w:r>
+        <w:t xml:space="preserve"> </w:t>
+      </w:r>
+      <w:r>
+        <w:t xml:space="preserve">lof: false</w:t>
+      </w:r>
+      <w:r>
+        <w:t xml:space="preserve"> </w:t>
+      </w:r>
+      <w:r>
+        <w:t xml:space="preserve">lot: false</w:t>
+      </w:r>
+      <w:r>
+        <w:t xml:space="preserve"> </w:t>
+      </w:r>
+      <w:r>
+        <w:t xml:space="preserve">docx:</w:t>
+      </w:r>
+      <w:r>
+        <w:t xml:space="preserve"> </w:t>
+      </w:r>
+      <w:r>
+        <w:t xml:space="preserve">toc: false</w:t>
+      </w:r>
+      <w:r>
+        <w:t xml:space="preserve"> </w:t>
+      </w:r>
+      <w:r>
+        <w:t xml:space="preserve">number-sections: false</w:t>
+      </w:r>
+    </w:p>
+    <w:p>
+      <w:pPr>
+        <w:pStyle w:val="BodyText"/>
+      </w:pPr>
+      <w:r>
+        <w:t xml:space="preserve">–</w:t>
+      </w:r>
+    </w:p>
+    <w:bookmarkEnd w:id="20"/>
+    <w:bookmarkStart w:id="21" w:name="цель-работы"/>
     <w:p>
       <w:pPr>
         <w:pStyle w:val="Heading1"/>
       </w:pPr>
       <w:r>
-        <w:t xml:space="preserve">1. Российский университет дружбы народов</w:t>
-      </w:r>
-    </w:p>
-    <w:bookmarkStart w:id="20" w:name="дисциплина-архитектура-компьютера"/>
+        <w:t xml:space="preserve">1. 1. Цель работы</w:t>
+      </w:r>
+    </w:p>
+    <w:p>
+      <w:pPr>
+        <w:pStyle w:val="FirstParagraph"/>
+      </w:pPr>
+      <w:r>
+        <w:t xml:space="preserve">Освоить процедуру компиляции, компоновки и запуска программ, написанных на языке ассемблера NASM, а также закрепить на практике процесс создания простых программ и работу с файловой структурой курса.</w:t>
+      </w:r>
+    </w:p>
+    <w:bookmarkEnd w:id="21"/>
+    <w:bookmarkStart w:id="51" w:name="X8d967bfd1d02ee205e0caeb69fa9631bf8dec98"/>
+    <w:p>
+      <w:pPr>
+        <w:pStyle w:val="Heading1"/>
+      </w:pPr>
+      <w:r>
+        <w:t xml:space="preserve">2. 2. Описание результатов выполнения лабораторной работы</w:t>
+      </w:r>
+    </w:p>
+    <w:bookmarkStart w:id="30" w:name="программа-hello-world"/>
     <w:p>
       <w:pPr>
         <w:pStyle w:val="Heading2"/>
       </w:pPr>
       <w:r>
-        <w:t xml:space="preserve">1.1 Дисциплина «Архитектура компьютера»</w:t>
-      </w:r>
-    </w:p>
-    <w:p>
-      <w:pPr>
-        <w:pStyle w:val="FirstParagraph"/>
-      </w:pPr>
-      <w:r>
-        <w:rPr>
-          <w:b/>
-          <w:bCs/>
-        </w:rPr>
-        <w:t xml:space="preserve">Лабораторная работа №4</w:t>
-      </w:r>
-      <w:r>
-        <w:t xml:space="preserve"> </w:t>
-      </w:r>
-      <w:r>
-        <w:rPr>
-          <w:b/>
-          <w:bCs/>
-        </w:rPr>
-        <w:t xml:space="preserve">«Создание и процесс обработки программ на языке ассемблера NASM»</w:t>
-      </w:r>
-    </w:p>
-    <w:p>
-      <w:pPr>
-        <w:pStyle w:val="BodyText"/>
-      </w:pPr>
-      <w:r>
-        <w:rPr>
-          <w:b/>
-          <w:bCs/>
-        </w:rPr>
-        <w:t xml:space="preserve">Студент:</w:t>
-      </w:r>
-      <w:r>
-        <w:t xml:space="preserve"> </w:t>
-      </w:r>
-      <w:r>
-        <w:t xml:space="preserve">[Лань Цяньин]</w:t>
-      </w:r>
-      <w:r>
-        <w:t xml:space="preserve"> </w:t>
-      </w:r>
-      <w:r>
-        <w:rPr>
-          <w:b/>
-          <w:bCs/>
-        </w:rPr>
-        <w:t xml:space="preserve">Группа:</w:t>
-      </w:r>
-      <w:r>
-        <w:t xml:space="preserve"> </w:t>
-      </w:r>
-      <w:r>
-        <w:t xml:space="preserve">[НПИбд-03-25]</w:t>
-      </w:r>
-      <w:r>
-        <w:t xml:space="preserve"> </w:t>
-      </w:r>
-      <w:r>
-        <w:rPr>
-          <w:b/>
-          <w:bCs/>
-        </w:rPr>
-        <w:t xml:space="preserve">Номер студенческого билета:</w:t>
-      </w:r>
-      <w:r>
-        <w:t xml:space="preserve"> </w:t>
-      </w:r>
-      <w:r>
-        <w:t xml:space="preserve">[1132254528]</w:t>
-      </w:r>
-    </w:p>
-    <w:p>
-      <w:pPr>
-        <w:pStyle w:val="BodyText"/>
-      </w:pPr>
-      <w:r>
-        <w:t xml:space="preserve">Москва, 2025 г.</w:t>
-      </w:r>
-    </w:p>
-    <w:tbl>
-      <w:tblPr>
-        <w:tblStyle w:val="Table"/>
-        <w:tblW w:type="auto" w:w="0"/>
-        <w:tblLook w:firstRow="0" w:lastRow="0" w:firstColumn="0" w:lastColumn="0" w:noHBand="0" w:noVBand="0" w:val="0000"/>
-      </w:tblPr>
-      <w:tblGrid>
-        <w:gridCol w:w="7920"/>
-      </w:tblGrid>
-      <w:tr>
-        <w:tc>
-          <w:tcPr/>
-          <w:p>
-            <w:pPr>
-              <w:pStyle w:val="Compact"/>
-            </w:pPr>
-            <w:r>
-              <w:t xml:space="preserve">format:</w:t>
-            </w:r>
-          </w:p>
-        </w:tc>
-      </w:tr>
-      <w:tr>
-        <w:tc>
-          <w:tcPr/>
-          <w:p>
-            <w:pPr>
-              <w:pStyle w:val="Compact"/>
-            </w:pPr>
-            <w:r>
-              <w:t xml:space="preserve">pdf:</w:t>
-            </w:r>
-          </w:p>
-        </w:tc>
-      </w:tr>
-      <w:tr>
-        <w:tc>
-          <w:tcPr/>
-          <w:p>
-            <w:pPr>
-              <w:pStyle w:val="Compact"/>
-            </w:pPr>
-            <w:r>
-              <w:t xml:space="preserve">toc: false</w:t>
-            </w:r>
-          </w:p>
-        </w:tc>
-      </w:tr>
-      <w:tr>
-        <w:tc>
-          <w:tcPr/>
-          <w:p>
-            <w:pPr>
-              <w:pStyle w:val="Compact"/>
-            </w:pPr>
-            <w:r>
-              <w:t xml:space="preserve">lof: false</w:t>
-            </w:r>
-          </w:p>
-        </w:tc>
-      </w:tr>
-      <w:tr>
-        <w:tc>
-          <w:tcPr/>
-          <w:p>
-            <w:pPr>
-              <w:pStyle w:val="Compact"/>
-            </w:pPr>
-            <w:r>
-              <w:t xml:space="preserve">lot: false</w:t>
-            </w:r>
-          </w:p>
-        </w:tc>
-      </w:tr>
-      <w:tr>
-        <w:tc>
-          <w:tcPr/>
-          <w:p>
-            <w:pPr>
-              <w:pStyle w:val="Compact"/>
-            </w:pPr>
-            <w:r>
-              <w:t xml:space="preserve">docx:</w:t>
-            </w:r>
-          </w:p>
-        </w:tc>
-      </w:tr>
-      <w:tr>
-        <w:tc>
-          <w:tcPr/>
-          <w:p>
-            <w:pPr>
-              <w:pStyle w:val="Compact"/>
-            </w:pPr>
-            <w:r>
-              <w:t xml:space="preserve">toc: false</w:t>
-            </w:r>
-          </w:p>
-        </w:tc>
-      </w:tr>
-      <w:tr>
-        <w:tc>
-          <w:tcPr/>
-          <w:p>
-            <w:pPr>
-              <w:pStyle w:val="Compact"/>
-            </w:pPr>
-            <w:r>
-              <w:t xml:space="preserve">number-sections: false</w:t>
-            </w:r>
-          </w:p>
-        </w:tc>
-      </w:tr>
-    </w:tbl>
-    <w:bookmarkEnd w:id="20"/>
-    <w:bookmarkEnd w:id="21"/>
-    <w:bookmarkStart w:id="22" w:name="цель-работы"/>
-    <w:p>
-      <w:pPr>
-        <w:pStyle w:val="Heading1"/>
-      </w:pPr>
-      <w:r>
-        <w:t xml:space="preserve">2. 1. Цель работы</w:t>
-      </w:r>
-    </w:p>
-    <w:p>
-      <w:pPr>
-        <w:pStyle w:val="FirstParagraph"/>
-      </w:pPr>
-      <w:r>
-        <w:t xml:space="preserve">Освоить процедуру компиляции, компоновки и запуска программ, написанных на языке ассемблера NASM, а также закрепить на практике процесс создания простых программ и работу с файловой структурой курса.</w:t>
-      </w:r>
-    </w:p>
-    <w:bookmarkEnd w:id="22"/>
-    <w:bookmarkStart w:id="52" w:name="X8d967bfd1d02ee205e0caeb69fa9631bf8dec98"/>
-    <w:p>
-      <w:pPr>
-        <w:pStyle w:val="Heading1"/>
-      </w:pPr>
-      <w:r>
-        <w:t xml:space="preserve">3. 2. Описание результатов выполнения лабораторной работы</w:t>
-      </w:r>
-    </w:p>
-    <w:bookmarkStart w:id="31" w:name="программа-hello-world"/>
-    <w:p>
-      <w:pPr>
-        <w:pStyle w:val="Heading2"/>
-      </w:pPr>
-      <w:r>
-        <w:t xml:space="preserve">3.1 2.1 Программа Hello world!</w:t>
+        <w:t xml:space="preserve">2.1 2.1 Программа Hello world!</w:t>
       </w:r>
     </w:p>
     <w:p>
@@ -313,7 +242,7 @@
       <w:tr>
         <w:tc>
           <w:tcPr/>
-          <w:bookmarkStart w:id="26" w:name="fig-001"/>
+          <w:bookmarkStart w:id="25" w:name="fig-001"/>
           <w:p>
             <w:pPr>
               <w:pStyle w:val="Compact"/>
@@ -324,18 +253,18 @@
                 <wp:inline>
                   <wp:extent cx="3733800" cy="328943"/>
                   <wp:effectExtent b="0" l="0" r="0" t="0"/>
-                  <wp:docPr descr="" title="" id="24" name="Picture"/>
+                  <wp:docPr descr="" title="" id="23" name="Picture"/>
                   <a:graphic>
                     <a:graphicData uri="http://schemas.openxmlformats.org/drawingml/2006/picture">
                       <pic:pic>
                         <pic:nvPicPr>
-                          <pic:cNvPr descr="image/fig-001.png" id="25" name="Picture"/>
+                          <pic:cNvPr descr="image/fig-001.png" id="24" name="Picture"/>
                           <pic:cNvPicPr>
                             <a:picLocks noChangeArrowheads="1" noChangeAspect="1"/>
                           </pic:cNvPicPr>
                         </pic:nvPicPr>
                         <pic:blipFill>
-                          <a:blip r:embed="rId23"/>
+                          <a:blip r:embed="rId22"/>
                           <a:stretch>
                             <a:fillRect/>
                           </a:stretch>
@@ -375,7 +304,7 @@
               <w:t xml:space="preserve">Рисунок 1: Создание каталога lab04</w:t>
             </w:r>
           </w:p>
-          <w:bookmarkEnd w:id="26"/>
+          <w:bookmarkEnd w:id="25"/>
         </w:tc>
       </w:tr>
     </w:tbl>
@@ -421,7 +350,7 @@
       <w:tr>
         <w:tc>
           <w:tcPr/>
-          <w:bookmarkStart w:id="30" w:name="fig-002"/>
+          <w:bookmarkStart w:id="29" w:name="fig-002"/>
           <w:p>
             <w:pPr>
               <w:pStyle w:val="Compact"/>
@@ -432,18 +361,18 @@
                 <wp:inline>
                   <wp:extent cx="3733800" cy="2181373"/>
                   <wp:effectExtent b="0" l="0" r="0" t="0"/>
-                  <wp:docPr descr="" title="" id="28" name="Picture"/>
+                  <wp:docPr descr="" title="" id="27" name="Picture"/>
                   <a:graphic>
                     <a:graphicData uri="http://schemas.openxmlformats.org/drawingml/2006/picture">
                       <pic:pic>
                         <pic:nvPicPr>
-                          <pic:cNvPr descr="image/fig-002.png" id="29" name="Picture"/>
+                          <pic:cNvPr descr="image/fig-002.png" id="28" name="Picture"/>
                           <pic:cNvPicPr>
                             <a:picLocks noChangeArrowheads="1" noChangeAspect="1"/>
                           </pic:cNvPicPr>
                         </pic:nvPicPr>
                         <pic:blipFill>
-                          <a:blip r:embed="rId27"/>
+                          <a:blip r:embed="rId26"/>
                           <a:stretch>
                             <a:fillRect/>
                           </a:stretch>
@@ -483,7 +412,7 @@
               <w:t xml:space="preserve">Рисунок 2: Создание и редактирование hello.asm</w:t>
             </w:r>
           </w:p>
-          <w:bookmarkEnd w:id="30"/>
+          <w:bookmarkEnd w:id="29"/>
         </w:tc>
       </w:tr>
     </w:tbl>
@@ -495,14 +424,14 @@
         <w:t xml:space="preserve">Этап демонстрирует корректное создание исходного файла и начало формирования рабочей программы, что обеспечивает возможность перехода к трансляции.</w:t>
       </w:r>
     </w:p>
-    <w:bookmarkEnd w:id="31"/>
-    <w:bookmarkStart w:id="36" w:name="транслятор-nasm"/>
+    <w:bookmarkEnd w:id="30"/>
+    <w:bookmarkStart w:id="35" w:name="транслятор-nasm"/>
     <w:p>
       <w:pPr>
         <w:pStyle w:val="Heading2"/>
       </w:pPr>
       <w:r>
-        <w:t xml:space="preserve">3.2 2.2 . Транслятор NASM</w:t>
+        <w:t xml:space="preserve">2.2 2.2 . Транслятор NASM</w:t>
       </w:r>
     </w:p>
     <w:p>
@@ -540,7 +469,7 @@
       <w:tr>
         <w:tc>
           <w:tcPr/>
-          <w:bookmarkStart w:id="35" w:name="fig-003"/>
+          <w:bookmarkStart w:id="34" w:name="fig-003"/>
           <w:p>
             <w:pPr>
               <w:pStyle w:val="Compact"/>
@@ -551,18 +480,18 @@
                 <wp:inline>
                   <wp:extent cx="3733800" cy="425006"/>
                   <wp:effectExtent b="0" l="0" r="0" t="0"/>
-                  <wp:docPr descr="" title="" id="33" name="Picture"/>
+                  <wp:docPr descr="" title="" id="32" name="Picture"/>
                   <a:graphic>
                     <a:graphicData uri="http://schemas.openxmlformats.org/drawingml/2006/picture">
                       <pic:pic>
                         <pic:nvPicPr>
-                          <pic:cNvPr descr="image/fig-003.png" id="34" name="Picture"/>
+                          <pic:cNvPr descr="image/fig-003.png" id="33" name="Picture"/>
                           <pic:cNvPicPr>
                             <a:picLocks noChangeArrowheads="1" noChangeAspect="1"/>
                           </pic:cNvPicPr>
                         </pic:nvPicPr>
                         <pic:blipFill>
-                          <a:blip r:embed="rId32"/>
+                          <a:blip r:embed="rId31"/>
                           <a:stretch>
                             <a:fillRect/>
                           </a:stretch>
@@ -602,7 +531,7 @@
               <w:t xml:space="preserve">Рисунок 3: Результат трансляции hello.asm</w:t>
             </w:r>
           </w:p>
-          <w:bookmarkEnd w:id="35"/>
+          <w:bookmarkEnd w:id="34"/>
         </w:tc>
       </w:tr>
     </w:tbl>
@@ -614,14 +543,14 @@
         <w:t xml:space="preserve">Наличие файла hello.o подтверждает корректность трансляции и готовность к дальнейшей компоновке программы.</w:t>
       </w:r>
     </w:p>
-    <w:bookmarkEnd w:id="36"/>
-    <w:bookmarkStart w:id="41" w:name="Xdc17a5752fa00a483b4c767734f3f62aaf44a07"/>
+    <w:bookmarkEnd w:id="35"/>
+    <w:bookmarkStart w:id="40" w:name="Xdc17a5752fa00a483b4c767734f3f62aaf44a07"/>
     <w:p>
       <w:pPr>
         <w:pStyle w:val="Heading2"/>
       </w:pPr>
       <w:r>
-        <w:t xml:space="preserve">3.3 2.3. Расширенный синтаксис командной строки NASM</w:t>
+        <w:t xml:space="preserve">2.3 2.3. Расширенный синтаксис командной строки NASM</w:t>
       </w:r>
     </w:p>
     <w:p>
@@ -659,7 +588,7 @@
       <w:tr>
         <w:tc>
           <w:tcPr/>
-          <w:bookmarkStart w:id="40" w:name="fig-004"/>
+          <w:bookmarkStart w:id="39" w:name="fig-004"/>
           <w:p>
             <w:pPr>
               <w:pStyle w:val="Compact"/>
@@ -670,18 +599,18 @@
                 <wp:inline>
                   <wp:extent cx="3733800" cy="417339"/>
                   <wp:effectExtent b="0" l="0" r="0" t="0"/>
-                  <wp:docPr descr="" title="" id="38" name="Picture"/>
+                  <wp:docPr descr="" title="" id="37" name="Picture"/>
                   <a:graphic>
                     <a:graphicData uri="http://schemas.openxmlformats.org/drawingml/2006/picture">
                       <pic:pic>
                         <pic:nvPicPr>
-                          <pic:cNvPr descr="image/fig-004.png" id="39" name="Picture"/>
+                          <pic:cNvPr descr="image/fig-004.png" id="38" name="Picture"/>
                           <pic:cNvPicPr>
                             <a:picLocks noChangeArrowheads="1" noChangeAspect="1"/>
                           </pic:cNvPicPr>
                         </pic:nvPicPr>
                         <pic:blipFill>
-                          <a:blip r:embed="rId37"/>
+                          <a:blip r:embed="rId36"/>
                           <a:stretch>
                             <a:fillRect/>
                           </a:stretch>
@@ -721,7 +650,7 @@
               <w:t xml:space="preserve">Рисунок 4: Расширенная трансляция NASM</w:t>
             </w:r>
           </w:p>
-          <w:bookmarkEnd w:id="40"/>
+          <w:bookmarkEnd w:id="39"/>
         </w:tc>
       </w:tr>
     </w:tbl>
@@ -733,14 +662,14 @@
         <w:t xml:space="preserve">Вывод ls показывает появление obj.o и list.lst, что означает успешное формирование объектного модуля и листинга, позволяющего проверить структуру и адресацию команд.</w:t>
       </w:r>
     </w:p>
-    <w:bookmarkEnd w:id="41"/>
-    <w:bookmarkStart w:id="46" w:name="компоновщик-ld"/>
+    <w:bookmarkEnd w:id="40"/>
+    <w:bookmarkStart w:id="45" w:name="компоновщик-ld"/>
     <w:p>
       <w:pPr>
         <w:pStyle w:val="Heading2"/>
       </w:pPr>
       <w:r>
-        <w:t xml:space="preserve">3.4 2.4. Компоновщик LD</w:t>
+        <w:t xml:space="preserve">2.4 2.4. Компоновщик LD</w:t>
       </w:r>
     </w:p>
     <w:p>
@@ -778,7 +707,7 @@
       <w:tr>
         <w:tc>
           <w:tcPr/>
-          <w:bookmarkStart w:id="45" w:name="fig-005"/>
+          <w:bookmarkStart w:id="44" w:name="fig-005"/>
           <w:p>
             <w:pPr>
               <w:pStyle w:val="Compact"/>
@@ -789,18 +718,18 @@
                 <wp:inline>
                   <wp:extent cx="3733800" cy="744537"/>
                   <wp:effectExtent b="0" l="0" r="0" t="0"/>
-                  <wp:docPr descr="" title="" id="43" name="Picture"/>
+                  <wp:docPr descr="" title="" id="42" name="Picture"/>
                   <a:graphic>
                     <a:graphicData uri="http://schemas.openxmlformats.org/drawingml/2006/picture">
                       <pic:pic>
                         <pic:nvPicPr>
-                          <pic:cNvPr descr="image/fig-005.png" id="44" name="Picture"/>
+                          <pic:cNvPr descr="image/fig-005.png" id="43" name="Picture"/>
                           <pic:cNvPicPr>
                             <a:picLocks noChangeArrowheads="1" noChangeAspect="1"/>
                           </pic:cNvPicPr>
                         </pic:nvPicPr>
                         <pic:blipFill>
-                          <a:blip r:embed="rId42"/>
+                          <a:blip r:embed="rId41"/>
                           <a:stretch>
                             <a:fillRect/>
                           </a:stretch>
@@ -840,7 +769,7 @@
               <w:t xml:space="preserve">Рисунок 5: Компоновка hello и main</w:t>
             </w:r>
           </w:p>
-          <w:bookmarkEnd w:id="45"/>
+          <w:bookmarkEnd w:id="44"/>
         </w:tc>
       </w:tr>
     </w:tbl>
@@ -852,14 +781,14 @@
         <w:t xml:space="preserve">Вывод ls фиксирует появление файлов hello и main, что подтверждает успешное создание двух исполняемых программ из разных объектных модулей.</w:t>
       </w:r>
     </w:p>
-    <w:bookmarkEnd w:id="46"/>
-    <w:bookmarkStart w:id="51" w:name="запуск-исполняемого-файла"/>
+    <w:bookmarkEnd w:id="45"/>
+    <w:bookmarkStart w:id="50" w:name="запуск-исполняемого-файла"/>
     <w:p>
       <w:pPr>
         <w:pStyle w:val="Heading2"/>
       </w:pPr>
       <w:r>
-        <w:t xml:space="preserve">3.5 2.5 Запуск исполняемого файла</w:t>
+        <w:t xml:space="preserve">2.5 2.5 Запуск исполняемого файла</w:t>
       </w:r>
     </w:p>
     <w:p>
@@ -897,7 +826,7 @@
       <w:tr>
         <w:tc>
           <w:tcPr/>
-          <w:bookmarkStart w:id="50" w:name="fig-006"/>
+          <w:bookmarkStart w:id="49" w:name="fig-006"/>
           <w:p>
             <w:pPr>
               <w:pStyle w:val="Compact"/>
@@ -908,18 +837,18 @@
                 <wp:inline>
                   <wp:extent cx="3733800" cy="374066"/>
                   <wp:effectExtent b="0" l="0" r="0" t="0"/>
-                  <wp:docPr descr="" title="" id="48" name="Picture"/>
+                  <wp:docPr descr="" title="" id="47" name="Picture"/>
                   <a:graphic>
                     <a:graphicData uri="http://schemas.openxmlformats.org/drawingml/2006/picture">
                       <pic:pic>
                         <pic:nvPicPr>
-                          <pic:cNvPr descr="image/fig-006.png" id="49" name="Picture"/>
+                          <pic:cNvPr descr="image/fig-006.png" id="48" name="Picture"/>
                           <pic:cNvPicPr>
                             <a:picLocks noChangeArrowheads="1" noChangeAspect="1"/>
                           </pic:cNvPicPr>
                         </pic:nvPicPr>
                         <pic:blipFill>
-                          <a:blip r:embed="rId47"/>
+                          <a:blip r:embed="rId46"/>
                           <a:stretch>
                             <a:fillRect/>
                           </a:stretch>
@@ -959,7 +888,7 @@
               <w:t xml:space="preserve">Рисунок 6: Запуск программы hello</w:t>
             </w:r>
           </w:p>
-          <w:bookmarkEnd w:id="50"/>
+          <w:bookmarkEnd w:id="49"/>
         </w:tc>
       </w:tr>
     </w:tbl>
@@ -971,24 +900,24 @@
         <w:t xml:space="preserve">Вывод «Hello World!» подтверждает корректное выполнение программы и правильную работу системы ввода-вывода.</w:t>
       </w:r>
     </w:p>
+    <w:bookmarkEnd w:id="50"/>
     <w:bookmarkEnd w:id="51"/>
-    <w:bookmarkEnd w:id="52"/>
-    <w:bookmarkStart w:id="80" w:name="задание-для-самостоятельной-работы"/>
+    <w:bookmarkStart w:id="79" w:name="задание-для-самостоятельной-работы"/>
     <w:p>
       <w:pPr>
         <w:pStyle w:val="Heading1"/>
       </w:pPr>
       <w:r>
-        <w:t xml:space="preserve">4. 3. Задание для самостоятельной работы</w:t>
-      </w:r>
-    </w:p>
-    <w:bookmarkStart w:id="57" w:name="создание-и-изменение-lab4.asm"/>
+        <w:t xml:space="preserve">3. 3. Задание для самостоятельной работы</w:t>
+      </w:r>
+    </w:p>
+    <w:bookmarkStart w:id="56" w:name="создание-и-изменение-lab4.asm"/>
     <w:p>
       <w:pPr>
         <w:pStyle w:val="Heading2"/>
       </w:pPr>
       <w:r>
-        <w:t xml:space="preserve">4.1 3.1 Создание и изменение lab4.asm</w:t>
+        <w:t xml:space="preserve">3.1 3.1 Создание и изменение lab4.asm</w:t>
       </w:r>
     </w:p>
     <w:p>
@@ -1026,7 +955,7 @@
       <w:tr>
         <w:tc>
           <w:tcPr/>
-          <w:bookmarkStart w:id="56" w:name="fig-007"/>
+          <w:bookmarkStart w:id="55" w:name="fig-007"/>
           <w:p>
             <w:pPr>
               <w:pStyle w:val="Compact"/>
@@ -1037,18 +966,18 @@
                 <wp:inline>
                   <wp:extent cx="3733800" cy="2438964"/>
                   <wp:effectExtent b="0" l="0" r="0" t="0"/>
-                  <wp:docPr descr="" title="" id="54" name="Picture"/>
+                  <wp:docPr descr="" title="" id="53" name="Picture"/>
                   <a:graphic>
                     <a:graphicData uri="http://schemas.openxmlformats.org/drawingml/2006/picture">
                       <pic:pic>
                         <pic:nvPicPr>
-                          <pic:cNvPr descr="image/fig-007.png" id="55" name="Picture"/>
+                          <pic:cNvPr descr="image/fig-007.png" id="54" name="Picture"/>
                           <pic:cNvPicPr>
                             <a:picLocks noChangeArrowheads="1" noChangeAspect="1"/>
                           </pic:cNvPicPr>
                         </pic:nvPicPr>
                         <pic:blipFill>
-                          <a:blip r:embed="rId53"/>
+                          <a:blip r:embed="rId52"/>
                           <a:stretch>
                             <a:fillRect/>
                           </a:stretch>
@@ -1088,7 +1017,7 @@
               <w:t xml:space="preserve">Рисунок 7: Копирование и открытие lab4.asm</w:t>
             </w:r>
           </w:p>
-          <w:bookmarkEnd w:id="56"/>
+          <w:bookmarkEnd w:id="55"/>
         </w:tc>
       </w:tr>
     </w:tbl>
@@ -1100,14 +1029,14 @@
         <w:t xml:space="preserve">Вывод ls подтверждает успешное создание lab4.asm, а отображение исходного кода в редакторе показывает, что файл корректно скопирован и готов для дальнейших изменений в рамках задания.</w:t>
       </w:r>
     </w:p>
-    <w:bookmarkEnd w:id="57"/>
-    <w:bookmarkStart w:id="66" w:name="трансляция-и-компоновка-lab4.asm"/>
+    <w:bookmarkEnd w:id="56"/>
+    <w:bookmarkStart w:id="65" w:name="трансляция-и-компоновка-lab4.asm"/>
     <w:p>
       <w:pPr>
         <w:pStyle w:val="Heading2"/>
       </w:pPr>
       <w:r>
-        <w:t xml:space="preserve">4.2 3.2 Трансляция и компоновка lab4.asm</w:t>
+        <w:t xml:space="preserve">3.2 3.2 Трансляция и компоновка lab4.asm</w:t>
       </w:r>
     </w:p>
     <w:p>
@@ -1145,7 +1074,7 @@
       <w:tr>
         <w:tc>
           <w:tcPr/>
-          <w:bookmarkStart w:id="61" w:name="fig-008"/>
+          <w:bookmarkStart w:id="60" w:name="fig-008"/>
           <w:p>
             <w:pPr>
               <w:pStyle w:val="Compact"/>
@@ -1156,18 +1085,18 @@
                 <wp:inline>
                   <wp:extent cx="3733800" cy="390300"/>
                   <wp:effectExtent b="0" l="0" r="0" t="0"/>
-                  <wp:docPr descr="" title="" id="59" name="Picture"/>
+                  <wp:docPr descr="" title="" id="58" name="Picture"/>
                   <a:graphic>
                     <a:graphicData uri="http://schemas.openxmlformats.org/drawingml/2006/picture">
                       <pic:pic>
                         <pic:nvPicPr>
-                          <pic:cNvPr descr="image/fig-008.png" id="60" name="Picture"/>
+                          <pic:cNvPr descr="image/fig-008.png" id="59" name="Picture"/>
                           <pic:cNvPicPr>
                             <a:picLocks noChangeArrowheads="1" noChangeAspect="1"/>
                           </pic:cNvPicPr>
                         </pic:nvPicPr>
                         <pic:blipFill>
-                          <a:blip r:embed="rId58"/>
+                          <a:blip r:embed="rId57"/>
                           <a:stretch>
                             <a:fillRect/>
                           </a:stretch>
@@ -1207,7 +1136,7 @@
               <w:t xml:space="preserve">Рисунок 8: Трансляция lab4.asm</w:t>
             </w:r>
           </w:p>
-          <w:bookmarkEnd w:id="61"/>
+          <w:bookmarkEnd w:id="60"/>
         </w:tc>
       </w:tr>
     </w:tbl>
@@ -1262,7 +1191,7 @@
       <w:tr>
         <w:tc>
           <w:tcPr/>
-          <w:bookmarkStart w:id="65" w:name="fig-009"/>
+          <w:bookmarkStart w:id="64" w:name="fig-009"/>
           <w:p>
             <w:pPr>
               <w:pStyle w:val="Compact"/>
@@ -1273,18 +1202,18 @@
                 <wp:inline>
                   <wp:extent cx="3733800" cy="590961"/>
                   <wp:effectExtent b="0" l="0" r="0" t="0"/>
-                  <wp:docPr descr="" title="" id="63" name="Picture"/>
+                  <wp:docPr descr="" title="" id="62" name="Picture"/>
                   <a:graphic>
                     <a:graphicData uri="http://schemas.openxmlformats.org/drawingml/2006/picture">
                       <pic:pic>
                         <pic:nvPicPr>
-                          <pic:cNvPr descr="image/fig-009.png" id="64" name="Picture"/>
+                          <pic:cNvPr descr="image/fig-009.png" id="63" name="Picture"/>
                           <pic:cNvPicPr>
                             <a:picLocks noChangeArrowheads="1" noChangeAspect="1"/>
                           </pic:cNvPicPr>
                         </pic:nvPicPr>
                         <pic:blipFill>
-                          <a:blip r:embed="rId62"/>
+                          <a:blip r:embed="rId61"/>
                           <a:stretch>
                             <a:fillRect/>
                           </a:stretch>
@@ -1324,7 +1253,7 @@
               <w:t xml:space="preserve">Рисунок 9: Компоновка и запуск lab4</w:t>
             </w:r>
           </w:p>
-          <w:bookmarkEnd w:id="65"/>
+          <w:bookmarkEnd w:id="64"/>
         </w:tc>
       </w:tr>
     </w:tbl>
@@ -1336,14 +1265,14 @@
         <w:t xml:space="preserve">Вывод «Лань Цяньин» подтверждает</w:t>
       </w:r>
     </w:p>
-    <w:bookmarkEnd w:id="66"/>
-    <w:bookmarkStart w:id="79" w:name="Xcfc02333bbd020d6b08130495cf2007443bc54f"/>
+    <w:bookmarkEnd w:id="65"/>
+    <w:bookmarkStart w:id="78" w:name="Xcfc02333bbd020d6b08130495cf2007443bc54f"/>
     <w:p>
       <w:pPr>
         <w:pStyle w:val="Heading2"/>
       </w:pPr>
       <w:r>
-        <w:t xml:space="preserve">4.3 3.3 Копирование файлов в каталог курса и загрузка на GitHub</w:t>
+        <w:t xml:space="preserve">3.3 3.3 Копирование файлов в каталог курса и загрузка на GitHub</w:t>
       </w:r>
     </w:p>
     <w:p>
@@ -1381,7 +1310,7 @@
       <w:tr>
         <w:tc>
           <w:tcPr/>
-          <w:bookmarkStart w:id="70" w:name="fig-010"/>
+          <w:bookmarkStart w:id="69" w:name="fig-010"/>
           <w:p>
             <w:pPr>
               <w:pStyle w:val="Compact"/>
@@ -1392,18 +1321,18 @@
                 <wp:inline>
                   <wp:extent cx="3733800" cy="220070"/>
                   <wp:effectExtent b="0" l="0" r="0" t="0"/>
-                  <wp:docPr descr="" title="" id="68" name="Picture"/>
+                  <wp:docPr descr="" title="" id="67" name="Picture"/>
                   <a:graphic>
                     <a:graphicData uri="http://schemas.openxmlformats.org/drawingml/2006/picture">
                       <pic:pic>
                         <pic:nvPicPr>
-                          <pic:cNvPr descr="image/fig-010.png" id="69" name="Picture"/>
+                          <pic:cNvPr descr="image/fig-010.png" id="68" name="Picture"/>
                           <pic:cNvPicPr>
                             <a:picLocks noChangeArrowheads="1" noChangeAspect="1"/>
                           </pic:cNvPicPr>
                         </pic:nvPicPr>
                         <pic:blipFill>
-                          <a:blip r:embed="rId67"/>
+                          <a:blip r:embed="rId66"/>
                           <a:stretch>
                             <a:fillRect/>
                           </a:stretch>
@@ -1443,7 +1372,7 @@
               <w:t xml:space="preserve">Рисунок 10: Копирование файлов в каталог курса</w:t>
             </w:r>
           </w:p>
-          <w:bookmarkEnd w:id="70"/>
+          <w:bookmarkEnd w:id="69"/>
         </w:tc>
       </w:tr>
     </w:tbl>
@@ -1482,7 +1411,7 @@
       <w:tr>
         <w:tc>
           <w:tcPr/>
-          <w:bookmarkStart w:id="74" w:name="fig-011"/>
+          <w:bookmarkStart w:id="73" w:name="fig-011"/>
           <w:p>
             <w:pPr>
               <w:pStyle w:val="Compact"/>
@@ -1493,18 +1422,18 @@
                 <wp:inline>
                   <wp:extent cx="3733800" cy="531560"/>
                   <wp:effectExtent b="0" l="0" r="0" t="0"/>
-                  <wp:docPr descr="" title="" id="72" name="Picture"/>
+                  <wp:docPr descr="" title="" id="71" name="Picture"/>
                   <a:graphic>
                     <a:graphicData uri="http://schemas.openxmlformats.org/drawingml/2006/picture">
                       <pic:pic>
                         <pic:nvPicPr>
-                          <pic:cNvPr descr="image/fig-011.png" id="73" name="Picture"/>
+                          <pic:cNvPr descr="image/fig-011.png" id="72" name="Picture"/>
                           <pic:cNvPicPr>
                             <a:picLocks noChangeArrowheads="1" noChangeAspect="1"/>
                           </pic:cNvPicPr>
                         </pic:nvPicPr>
                         <pic:blipFill>
-                          <a:blip r:embed="rId71"/>
+                          <a:blip r:embed="rId70"/>
                           <a:stretch>
                             <a:fillRect/>
                           </a:stretch>
@@ -1544,7 +1473,7 @@
               <w:t xml:space="preserve">Рисунок 11: Проверка каталога lab04</w:t>
             </w:r>
           </w:p>
-          <w:bookmarkEnd w:id="74"/>
+          <w:bookmarkEnd w:id="73"/>
         </w:tc>
       </w:tr>
     </w:tbl>
@@ -1591,7 +1520,7 @@
       <w:tr>
         <w:tc>
           <w:tcPr/>
-          <w:bookmarkStart w:id="78" w:name="fig-012"/>
+          <w:bookmarkStart w:id="77" w:name="fig-012"/>
           <w:p>
             <w:pPr>
               <w:pStyle w:val="Compact"/>
@@ -1602,18 +1531,18 @@
                 <wp:inline>
                   <wp:extent cx="3733800" cy="2442040"/>
                   <wp:effectExtent b="0" l="0" r="0" t="0"/>
-                  <wp:docPr descr="" title="" id="76" name="Picture"/>
+                  <wp:docPr descr="" title="" id="75" name="Picture"/>
                   <a:graphic>
                     <a:graphicData uri="http://schemas.openxmlformats.org/drawingml/2006/picture">
                       <pic:pic>
                         <pic:nvPicPr>
-                          <pic:cNvPr descr="image/fig-012.png" id="77" name="Picture"/>
+                          <pic:cNvPr descr="image/fig-012.png" id="76" name="Picture"/>
                           <pic:cNvPicPr>
                             <a:picLocks noChangeArrowheads="1" noChangeAspect="1"/>
                           </pic:cNvPicPr>
                         </pic:nvPicPr>
                         <pic:blipFill>
-                          <a:blip r:embed="rId75"/>
+                          <a:blip r:embed="rId74"/>
                           <a:stretch>
                             <a:fillRect/>
                           </a:stretch>
@@ -1653,7 +1582,7 @@
               <w:t xml:space="preserve">Рисунок 12: Коммит и push на GitHub</w:t>
             </w:r>
           </w:p>
-          <w:bookmarkEnd w:id="78"/>
+          <w:bookmarkEnd w:id="77"/>
         </w:tc>
       </w:tr>
     </w:tbl>
@@ -1665,32 +1594,32 @@
         <w:t xml:space="preserve">Вывод git показывает успешное создание коммита и сообщение «master -&gt; master», что подтверждает корректную отправку файлов в GitHub.</w:t>
       </w:r>
     </w:p>
+    <w:bookmarkEnd w:id="78"/>
     <w:bookmarkEnd w:id="79"/>
+    <w:bookmarkStart w:id="80" w:name="выводы"/>
+    <w:p>
+      <w:pPr>
+        <w:pStyle w:val="Heading1"/>
+      </w:pPr>
+      <w:r>
+        <w:t xml:space="preserve">4. 4. Выводы</w:t>
+      </w:r>
+    </w:p>
+    <w:p>
+      <w:pPr>
+        <w:pStyle w:val="FirstParagraph"/>
+      </w:pPr>
+      <w:r>
+        <w:t xml:space="preserve">В ходе лабораторной работы были освоены основные этапы создания программ на языке ассемблера NASM: трансляция, компоновка и запуск.</w:t>
+      </w:r>
+      <w:r>
+        <w:t xml:space="preserve"> </w:t>
+      </w:r>
+      <w:r>
+        <w:t xml:space="preserve">Были получены практические навыки работы с утилитами nasm и ld, а также выполнена модификация программы и размещение файлов в репозитории GitHub.</w:t>
+      </w:r>
+    </w:p>
     <w:bookmarkEnd w:id="80"/>
-    <w:bookmarkStart w:id="81" w:name="выводы"/>
-    <w:p>
-      <w:pPr>
-        <w:pStyle w:val="Heading1"/>
-      </w:pPr>
-      <w:r>
-        <w:t xml:space="preserve">5. 4. Выводы</w:t>
-      </w:r>
-    </w:p>
-    <w:p>
-      <w:pPr>
-        <w:pStyle w:val="FirstParagraph"/>
-      </w:pPr>
-      <w:r>
-        <w:t xml:space="preserve">В ходе лабораторной работы были освоены основные этапы создания программ на языке ассемблера NASM: трансляция, компоновка и запуск.</w:t>
-      </w:r>
-      <w:r>
-        <w:t xml:space="preserve"> </w:t>
-      </w:r>
-      <w:r>
-        <w:t xml:space="preserve">Были получены практические навыки работы с утилитами nasm и ld, а также выполнена модификация программы и размещение файлов в репозитории GitHub.</w:t>
-      </w:r>
-    </w:p>
-    <w:bookmarkEnd w:id="81"/>
     <w:sectPr>
       <w:footnotePr>
         <w:numRestart w:val="eachSect"/>

</xml_diff>